<commit_message>
Quality & Communication part done (hopefully)
GROUP:
- insert table of issue
- quality part fixed (abit)
INDIVIDUAL:
- insert communication part
</commit_message>
<xml_diff>
--- a/Project Charter.docx
+++ b/Project Charter.docx
@@ -1390,7 +1390,39 @@
                 <w:szCs w:val="28"/>
                 <w:lang w:val="en-GB"/>
               </w:rPr>
-              <w:t xml:space="preserve"> – Application Management Centre/AMC; Data </w:t>
+              <w:t xml:space="preserve"> – Application </w:t>
+            </w:r>
+            <w:r>
+              <w:rPr>
+                <w:rFonts w:cstheme="minorHAnsi"/>
+                <w:szCs w:val="28"/>
+                <w:lang w:val="en-GB"/>
+              </w:rPr>
+              <w:t>Development</w:t>
+            </w:r>
+            <w:r>
+              <w:rPr>
+                <w:rFonts w:cstheme="minorHAnsi"/>
+                <w:szCs w:val="28"/>
+                <w:lang w:val="en-GB"/>
+              </w:rPr>
+              <w:t xml:space="preserve"> Centre/A</w:t>
+            </w:r>
+            <w:r>
+              <w:rPr>
+                <w:rFonts w:cstheme="minorHAnsi"/>
+                <w:szCs w:val="28"/>
+                <w:lang w:val="en-GB"/>
+              </w:rPr>
+              <w:t>D</w:t>
+            </w:r>
+            <w:r>
+              <w:rPr>
+                <w:rFonts w:cstheme="minorHAnsi"/>
+                <w:szCs w:val="28"/>
+                <w:lang w:val="en-GB"/>
+              </w:rPr>
+              <w:t xml:space="preserve">C; Data </w:t>
             </w:r>
             <w:proofErr w:type="spellStart"/>
             <w:r>
@@ -1544,7 +1576,41 @@
                 <w:szCs w:val="28"/>
                 <w:lang w:val="en-GB"/>
               </w:rPr>
-              <w:t xml:space="preserve"> – Application Management Centre/AMC</w:t>
+              <w:t xml:space="preserve"> – Application </w:t>
+            </w:r>
+            <w:r>
+              <w:rPr>
+                <w:rFonts w:cstheme="minorHAnsi"/>
+                <w:szCs w:val="28"/>
+                <w:lang w:val="en-GB"/>
+              </w:rPr>
+              <w:t>Development</w:t>
+            </w:r>
+            <w:bookmarkStart w:id="10" w:name="_GoBack"/>
+            <w:bookmarkEnd w:id="10"/>
+            <w:r>
+              <w:rPr>
+                <w:rFonts w:cstheme="minorHAnsi"/>
+                <w:szCs w:val="28"/>
+                <w:lang w:val="en-GB"/>
+              </w:rPr>
+              <w:t xml:space="preserve"> Centre/A</w:t>
+            </w:r>
+            <w:r>
+              <w:rPr>
+                <w:rFonts w:cstheme="minorHAnsi"/>
+                <w:szCs w:val="28"/>
+                <w:lang w:val="en-GB"/>
+              </w:rPr>
+              <w:t>D</w:t>
+            </w:r>
+            <w:r>
+              <w:rPr>
+                <w:rFonts w:cstheme="minorHAnsi"/>
+                <w:szCs w:val="28"/>
+                <w:lang w:val="en-GB"/>
+              </w:rPr>
+              <w:t>C</w:t>
             </w:r>
             <w:r>
               <w:rPr>
@@ -2165,21 +2231,21 @@
       <w:pPr>
         <w:pStyle w:val="Heading2"/>
       </w:pPr>
-      <w:bookmarkStart w:id="10" w:name="_Toc519159572"/>
-      <w:commentRangeStart w:id="11"/>
+      <w:bookmarkStart w:id="11" w:name="_Toc519159572"/>
+      <w:commentRangeStart w:id="12"/>
       <w:r>
         <w:t>2.7 High Level Risks</w:t>
       </w:r>
-      <w:commentRangeEnd w:id="11"/>
+      <w:commentRangeEnd w:id="12"/>
       <w:r>
         <w:rPr>
           <w:rStyle w:val="CommentReference"/>
           <w:rFonts w:eastAsiaTheme="minorEastAsia" w:cs="Times New Roman"/>
           <w:color w:val="000000"/>
         </w:rPr>
-        <w:commentReference w:id="11"/>
-      </w:r>
-      <w:bookmarkEnd w:id="10"/>
+        <w:commentReference w:id="12"/>
+      </w:r>
+      <w:bookmarkEnd w:id="11"/>
     </w:p>
     <w:p>
       <w:pPr>
@@ -2212,12 +2278,7 @@
         <w:spacing w:line="360" w:lineRule="auto"/>
       </w:pPr>
       <w:r>
-        <w:t>Missing of a proper organizational structure that could clearly divide the d</w:t>
-      </w:r>
-      <w:bookmarkStart w:id="12" w:name="_GoBack"/>
-      <w:bookmarkEnd w:id="12"/>
-      <w:r>
-        <w:t>evelopment team to their respective ‘specialty tasks’.</w:t>
+        <w:t>Missing of a proper organizational structure that could clearly divide the development team to their respective ‘specialty tasks’.</w:t>
       </w:r>
     </w:p>
     <w:p>
@@ -3437,7 +3498,7 @@
       </w:r>
     </w:p>
   </w:comment>
-  <w:comment w:id="11" w:author="Ang Chee Siah" w:date="2018-07-11T22:57:00Z" w:initials="ACS">
+  <w:comment w:id="12" w:author="Ang Chee Siah" w:date="2018-07-11T22:57:00Z" w:initials="ACS">
     <w:p>
       <w:pPr>
         <w:pStyle w:val="CommentText"/>
@@ -4773,6 +4834,7 @@
     <w:lsdException w:name="HTML Sample" w:semiHidden="1" w:unhideWhenUsed="1"/>
     <w:lsdException w:name="HTML Typewriter" w:semiHidden="1" w:unhideWhenUsed="1"/>
     <w:lsdException w:name="HTML Variable" w:semiHidden="1" w:unhideWhenUsed="1"/>
+    <w:lsdException w:name="Normal Table" w:semiHidden="1" w:unhideWhenUsed="1"/>
     <w:lsdException w:name="annotation subject" w:semiHidden="1" w:unhideWhenUsed="1"/>
     <w:lsdException w:name="No List" w:semiHidden="1" w:unhideWhenUsed="1"/>
     <w:lsdException w:name="Outline List 1" w:semiHidden="1" w:unhideWhenUsed="1"/>
@@ -4816,8 +4878,10 @@
     <w:lsdException w:name="Table Elegant" w:semiHidden="1" w:unhideWhenUsed="1"/>
     <w:lsdException w:name="Table Professional" w:semiHidden="1" w:unhideWhenUsed="1"/>
     <w:lsdException w:name="Table Subtle 1" w:semiHidden="1" w:unhideWhenUsed="1"/>
+    <w:lsdException w:name="Table Subtle 2" w:semiHidden="1" w:unhideWhenUsed="1"/>
     <w:lsdException w:name="Table Web 1" w:semiHidden="1" w:unhideWhenUsed="1"/>
     <w:lsdException w:name="Table Web 2" w:semiHidden="1" w:unhideWhenUsed="1"/>
+    <w:lsdException w:name="Table Web 3" w:semiHidden="1" w:unhideWhenUsed="1"/>
     <w:lsdException w:name="Balloon Text" w:semiHidden="1" w:unhideWhenUsed="1"/>
     <w:lsdException w:name="Table Grid" w:uiPriority="39"/>
     <w:lsdException w:name="Table Theme" w:semiHidden="1" w:unhideWhenUsed="1"/>

</xml_diff>